<commit_message>
(w) first UA commit
</commit_message>
<xml_diff>
--- a/(ua) Diplom.docx
+++ b/(ua) Diplom.docx
@@ -735,7 +735,66 @@
           <w:szCs w:val="28"/>
           <w:lang w:val="uk-UA"/>
         </w:rPr>
-        <w:t>-х роках. Значення організаційної куль</w:t>
+        <w:t>-х роках. Значення організаційної культури полягає в тому, що вона :</w:t>
+      </w:r>
+    </w:p>
+    <w:p>
+      <w:pPr>
+        <w:spacing w:line="360" w:lineRule="auto"/>
+        <w:rPr>
+          <w:rFonts w:ascii="Times New Roman" w:hAnsi="Times New Roman" w:cs="Times New Roman"/>
+          <w:sz w:val="28"/>
+          <w:szCs w:val="28"/>
+          <w:lang w:val="uk-UA"/>
+        </w:rPr>
+      </w:pPr>
+      <w:r>
+        <w:rPr>
+          <w:rFonts w:ascii="Times New Roman" w:hAnsi="Times New Roman" w:cs="Times New Roman"/>
+          <w:sz w:val="28"/>
+          <w:szCs w:val="28"/>
+          <w:lang w:val="uk-UA"/>
+        </w:rPr>
+        <w:t>• створюється імідж компанії , який допомагає компанії відрізнятися від будь-якої іншої , а також впливає на її репутацію. Поступово формуючи атрибут фірми , вона забезпечує збереження відданості клієнтів , а також створює репутацію на ринку ;</w:t>
+      </w:r>
+    </w:p>
+    <w:p>
+      <w:pPr>
+        <w:spacing w:line="360" w:lineRule="auto"/>
+        <w:rPr>
+          <w:rFonts w:ascii="Times New Roman" w:hAnsi="Times New Roman" w:cs="Times New Roman"/>
+          <w:sz w:val="28"/>
+          <w:szCs w:val="28"/>
+          <w:lang w:val="uk-UA"/>
+        </w:rPr>
+      </w:pPr>
+      <w:r>
+        <w:rPr>
+          <w:rFonts w:ascii="Times New Roman" w:hAnsi="Times New Roman" w:cs="Times New Roman"/>
+          <w:sz w:val="28"/>
+          <w:szCs w:val="28"/>
+          <w:lang w:val="uk-UA"/>
+        </w:rPr>
+        <w:t xml:space="preserve">• визначає рівень згуртованості співробітників , формує почуття спільності всіх членів організації , забезпечує певні стандарти поведінки , визначає уявлення про компанію , надаючи співробітникам організаційну ідентичність , впливає на рівень </w:t>
+      </w:r>
+      <w:proofErr w:type="spellStart"/>
+      <w:r>
+        <w:rPr>
+          <w:rFonts w:ascii="Times New Roman" w:hAnsi="Times New Roman" w:cs="Times New Roman"/>
+          <w:sz w:val="28"/>
+          <w:szCs w:val="28"/>
+          <w:lang w:val="uk-UA"/>
+        </w:rPr>
+        <w:t>зал</w:t>
+      </w:r>
+      <w:r>
+        <w:rPr>
+          <w:rFonts w:ascii="Times New Roman" w:hAnsi="Times New Roman" w:cs="Times New Roman"/>
+          <w:sz w:val="28"/>
+          <w:szCs w:val="28"/>
+          <w:lang w:val="uk-UA"/>
+        </w:rPr>
+        <w:t>у</w:t>
       </w:r>
       <w:bookmarkStart w:id="0" w:name="_GoBack"/>
       <w:bookmarkEnd w:id="0"/>
@@ -746,57 +805,7 @@
           <w:szCs w:val="28"/>
           <w:lang w:val="uk-UA"/>
         </w:rPr>
-        <w:t>тури полягає в тому, що вона :</w:t>
-      </w:r>
-    </w:p>
-    <w:p>
-      <w:pPr>
-        <w:spacing w:line="360" w:lineRule="auto"/>
-        <w:rPr>
-          <w:rFonts w:ascii="Times New Roman" w:hAnsi="Times New Roman" w:cs="Times New Roman"/>
-          <w:sz w:val="28"/>
-          <w:szCs w:val="28"/>
-          <w:lang w:val="uk-UA"/>
-        </w:rPr>
-      </w:pPr>
-      <w:r>
-        <w:rPr>
-          <w:rFonts w:ascii="Times New Roman" w:hAnsi="Times New Roman" w:cs="Times New Roman"/>
-          <w:sz w:val="28"/>
-          <w:szCs w:val="28"/>
-          <w:lang w:val="uk-UA"/>
-        </w:rPr>
-        <w:t>• створюється імідж компанії , який допомагає компанії відрізнятися від будь-якої іншої , а також впливає на її репутацію. Поступово формуючи атрибут фірми , вона забезпечує збереження відданості клієнтів , а також створює репутацію на ринку ;</w:t>
-      </w:r>
-    </w:p>
-    <w:p>
-      <w:pPr>
-        <w:spacing w:line="360" w:lineRule="auto"/>
-        <w:rPr>
-          <w:rFonts w:ascii="Times New Roman" w:hAnsi="Times New Roman" w:cs="Times New Roman"/>
-          <w:sz w:val="28"/>
-          <w:szCs w:val="28"/>
-          <w:lang w:val="uk-UA"/>
-        </w:rPr>
-      </w:pPr>
-      <w:r>
-        <w:rPr>
-          <w:rFonts w:ascii="Times New Roman" w:hAnsi="Times New Roman" w:cs="Times New Roman"/>
-          <w:sz w:val="28"/>
-          <w:szCs w:val="28"/>
-          <w:lang w:val="uk-UA"/>
-        </w:rPr>
-        <w:t xml:space="preserve">• визначає рівень згуртованості співробітників , формує почуття спільності всіх членів організації , забезпечує певні стандарти поведінки , визначає уявлення про компанію , надаючи співробітникам організаційну ідентичність , впливає на рівень </w:t>
-      </w:r>
-      <w:proofErr w:type="spellStart"/>
-      <w:r>
-        <w:rPr>
-          <w:rFonts w:ascii="Times New Roman" w:hAnsi="Times New Roman" w:cs="Times New Roman"/>
-          <w:sz w:val="28"/>
-          <w:szCs w:val="28"/>
-          <w:lang w:val="uk-UA"/>
-        </w:rPr>
-        <w:t>залученості</w:t>
+        <w:t>ченості</w:t>
       </w:r>
       <w:proofErr w:type="spellEnd"/>
       <w:r>

</xml_diff>